<commit_message>
New decl.docx file created
</commit_message>
<xml_diff>
--- a/decl.docx
+++ b/decl.docx
@@ -4,33 +4,10 @@
   <w:body>
     <w:p>
       <w:r>
-        <w:t xml:space="preserve">My name is </w:t>
-      </w:r>
-      <w:proofErr w:type="spellStart"/>
-      <w:r>
-        <w:t>varun</w:t>
-      </w:r>
-      <w:proofErr w:type="spellEnd"/>
-      <w:r>
-        <w:t xml:space="preserve"> </w:t>
-      </w:r>
-      <w:proofErr w:type="spellStart"/>
-      <w:r>
-        <w:t>kumar</w:t>
-      </w:r>
-      <w:proofErr w:type="spellEnd"/>
-      <w:r>
-        <w:t xml:space="preserve">. In </w:t>
-      </w:r>
-      <w:proofErr w:type="spellStart"/>
-      <w:r>
-        <w:t>decl</w:t>
-      </w:r>
-      <w:proofErr w:type="spellEnd"/>
-      <w:r>
-        <w:t xml:space="preserve"> document</w:t>
+        <w:t>The new word document is newmain.docx.</w:t>
       </w:r>
     </w:p>
+    <w:p/>
     <w:sectPr>
       <w:pgSz w:w="12240" w:h="15840"/>
       <w:pgMar w:top="1440" w:right="1440" w:bottom="1440" w:left="1440" w:header="720" w:footer="720" w:gutter="0"/>
@@ -439,6 +416,7 @@
   <w:style w:type="paragraph" w:default="1" w:styleId="Normal">
     <w:name w:val="Normal"/>
     <w:qFormat/>
+    <w:rsid w:val="00A7125D"/>
   </w:style>
   <w:style w:type="character" w:default="1" w:styleId="DefaultParagraphFont">
     <w:name w:val="Default Paragraph Font"/>

</xml_diff>